<commit_message>
Restructured the whole folder
</commit_message>
<xml_diff>
--- a/Assets/Hiring Positions and Requirements.docx
+++ b/Assets/Hiring Positions and Requirements.docx
@@ -18,28 +18,12 @@
     </w:p>
     <w:p>
       <w:r>
-        <w:t xml:space="preserve">About </w:t>
-      </w:r>
-      <w:proofErr w:type="spellStart"/>
-      <w:r>
-        <w:t>Novulyn</w:t>
-      </w:r>
-      <w:proofErr w:type="spellEnd"/>
-      <w:r>
-        <w:t xml:space="preserve"> IT:</w:t>
-      </w:r>
-    </w:p>
-    <w:p>
-      <w:r>
-        <w:t xml:space="preserve">At </w:t>
-      </w:r>
-      <w:proofErr w:type="spellStart"/>
-      <w:r>
-        <w:t>Novulyn</w:t>
-      </w:r>
-      <w:proofErr w:type="spellEnd"/>
-      <w:r>
-        <w:t xml:space="preserve"> IT, we are at the forefront of digital innovation, providing comprehensive IT solutions that empower businesses across Europe (EU), Asia-Pacific (APAC), and Africa. With a commitment to excellence and a proven track record of success, our expert teams specialize in delivering tailored, cutting-edge technology solutions designed to enhance operational efficiency, drive growth, and revolutionize the way businesses operate.</w:t>
+        <w:t>About Novulyn IT:</w:t>
+      </w:r>
+    </w:p>
+    <w:p>
+      <w:r>
+        <w:t>At Novulyn IT, we are at the forefront of digital innovation, providing comprehensive IT solutions that empower businesses across Europe (EU), Asia-Pacific (APAC), and Africa. With a commitment to excellence and a proven track record of success, our expert teams specialize in delivering tailored, cutting-edge technology solutions designed to enhance operational efficiency, drive growth, and revolutionize the way businesses operate.</w:t>
       </w:r>
     </w:p>
     <w:p/>
@@ -198,28 +182,12 @@
     <w:p/>
     <w:p>
       <w:r>
-        <w:t xml:space="preserve">About </w:t>
-      </w:r>
-      <w:proofErr w:type="spellStart"/>
-      <w:r>
-        <w:t>Novulyn</w:t>
-      </w:r>
-      <w:proofErr w:type="spellEnd"/>
-      <w:r>
-        <w:t xml:space="preserve"> IT:</w:t>
-      </w:r>
-    </w:p>
-    <w:p>
-      <w:r>
-        <w:t xml:space="preserve">At </w:t>
-      </w:r>
-      <w:proofErr w:type="spellStart"/>
-      <w:r>
-        <w:t>Novulyn</w:t>
-      </w:r>
-      <w:proofErr w:type="spellEnd"/>
-      <w:r>
-        <w:t xml:space="preserve"> IT, we are at the forefront of digital innovation, providing comprehensive IT solutions that empower businesses across Europe (EU), Asia-Pacific (APAC), and Africa. With a commitment to excellence and a proven track record of success, our expert teams specialize in delivering tailored, cutting-edge technology solutions designed to enhance operational efficiency, drive growth, and revolutionize the way businesses operate.</w:t>
+        <w:t>About Novulyn IT:</w:t>
+      </w:r>
+    </w:p>
+    <w:p>
+      <w:r>
+        <w:t>At Novulyn IT, we are at the forefront of digital innovation, providing comprehensive IT solutions that empower businesses across Europe (EU), Asia-Pacific (APAC), and Africa. With a commitment to excellence and a proven track record of success, our expert teams specialize in delivering tailored, cutting-edge technology solutions designed to enhance operational efficiency, drive growth, and revolutionize the way businesses operate.</w:t>
       </w:r>
     </w:p>
     <w:p/>
@@ -387,28 +355,12 @@
     <w:p/>
     <w:p>
       <w:r>
-        <w:t xml:space="preserve">About </w:t>
-      </w:r>
-      <w:proofErr w:type="spellStart"/>
-      <w:r>
-        <w:t>Novulyn</w:t>
-      </w:r>
-      <w:proofErr w:type="spellEnd"/>
-      <w:r>
-        <w:t xml:space="preserve"> IT:</w:t>
-      </w:r>
-    </w:p>
-    <w:p>
-      <w:r>
-        <w:t xml:space="preserve">We are seeking a talented and experienced Freelance Network Engineer to assist with various network projects for </w:t>
-      </w:r>
-      <w:proofErr w:type="spellStart"/>
-      <w:r>
-        <w:t>Novulyn</w:t>
-      </w:r>
-      <w:proofErr w:type="spellEnd"/>
-      <w:r>
-        <w:t xml:space="preserve"> IT, a company at the forefront of digital innovation, providing comprehensive IT solutions that empower businesses across Europe (EU), Asia-Pacific (APAC), and Africa. We specialize in delivering tailored, cutting-edge technology solutions designed to enhance operational efficiency and drive growth.</w:t>
+        <w:t>About Novulyn IT:</w:t>
+      </w:r>
+    </w:p>
+    <w:p>
+      <w:r>
+        <w:t>We are seeking a talented and experienced Freelance Network Engineer to assist with various network projects for Novulyn IT, a company at the forefront of digital innovation, providing comprehensive IT solutions that empower businesses across Europe (EU), Asia-Pacific (APAC), and Africa. We specialize in delivering tailored, cutting-edge technology solutions designed to enhance operational efficiency and drive growth.</w:t>
       </w:r>
     </w:p>
     <w:p/>
@@ -573,28 +525,12 @@
     </w:p>
     <w:p>
       <w:r>
-        <w:t xml:space="preserve">About </w:t>
-      </w:r>
-      <w:proofErr w:type="spellStart"/>
-      <w:r>
-        <w:t>Novulyn</w:t>
-      </w:r>
-      <w:proofErr w:type="spellEnd"/>
-      <w:r>
-        <w:t xml:space="preserve"> IT:</w:t>
-      </w:r>
-    </w:p>
-    <w:p>
-      <w:r>
-        <w:t xml:space="preserve">At </w:t>
-      </w:r>
-      <w:proofErr w:type="spellStart"/>
-      <w:r>
-        <w:t>Novulyn</w:t>
-      </w:r>
-      <w:proofErr w:type="spellEnd"/>
-      <w:r>
-        <w:t xml:space="preserve"> IT, we are at the forefront of digital innovation, providing comprehensive IT solutions that empower businesses across Europe (EU), Asia-Pacific (APAC), and Africa. With a commitment to excellence and a proven track record of success, our expert teams specialize in delivering tailored, cutting-edge technology solutions designed to enhance operational efficiency, drive growth, and revolutionize the way businesses operate.</w:t>
+        <w:t>About Novulyn IT:</w:t>
+      </w:r>
+    </w:p>
+    <w:p>
+      <w:r>
+        <w:t>At Novulyn IT, we are at the forefront of digital innovation, providing comprehensive IT solutions that empower businesses across Europe (EU), Asia-Pacific (APAC), and Africa. With a commitment to excellence and a proven track record of success, our expert teams specialize in delivering tailored, cutting-edge technology solutions designed to enhance operational efficiency, drive growth, and revolutionize the way businesses operate.</w:t>
       </w:r>
     </w:p>
     <w:p>
@@ -750,21 +686,13 @@
         <w:t>Fluency in the local language</w:t>
       </w:r>
       <w:r>
-        <w:t xml:space="preserve"> is </w:t>
-      </w:r>
-      <w:proofErr w:type="gramStart"/>
-      <w:r>
-        <w:t>preferred</w:t>
+        <w:t xml:space="preserve"> is preferred</w:t>
       </w:r>
       <w:r>
         <w:t>.</w:t>
       </w:r>
       <w:r>
-        <w:t>*</w:t>
-      </w:r>
-      <w:proofErr w:type="gramEnd"/>
-      <w:r>
-        <w:t xml:space="preserve">  </w:t>
+        <w:t xml:space="preserve">*  </w:t>
       </w:r>
     </w:p>
     <w:p>
@@ -849,6 +777,9 @@
       <w:r>
         <w:t xml:space="preserve"> – IT </w:t>
       </w:r>
+      <w:r>
+        <w:t>Support Specialist</w:t>
+      </w:r>
     </w:p>
     <w:p>
       <w:pPr>
@@ -861,7 +792,17 @@
         <w:t>Sofia, Bulgaria</w:t>
       </w:r>
       <w:r>
-        <w:t xml:space="preserve"> – IT </w:t>
+        <w:t xml:space="preserve"> – </w:t>
+      </w:r>
+      <w:r>
+        <w:rPr>
+          <w:b/>
+          <w:bCs/>
+        </w:rPr>
+        <w:t>Freelance Network Engineer</w:t>
+      </w:r>
+      <w:r>
+        <w:t xml:space="preserve"> </w:t>
       </w:r>
     </w:p>
     <w:p>
@@ -1254,21 +1195,8 @@
           <w:numId w:val="4"/>
         </w:numPr>
       </w:pPr>
-      <w:proofErr w:type="spellStart"/>
-      <w:r>
-        <w:t>Gebze</w:t>
-      </w:r>
-      <w:proofErr w:type="spellEnd"/>
-      <w:r>
-        <w:t xml:space="preserve">, </w:t>
-      </w:r>
-      <w:proofErr w:type="spellStart"/>
-      <w:r>
-        <w:t>Kocaeli</w:t>
-      </w:r>
-      <w:proofErr w:type="spellEnd"/>
-      <w:r>
-        <w:t>, Türkiye</w:t>
+      <w:r>
+        <w:t>Gebze, Kocaeli, Türkiye</w:t>
       </w:r>
     </w:p>
     <w:p>
@@ -1516,6 +1444,7 @@
           <w:b/>
           <w:bCs/>
         </w:rPr>
+        <w:lastRenderedPageBreak/>
         <w:t>Lower Profile Ranking:</w:t>
       </w:r>
       <w:r>
@@ -1524,7 +1453,6 @@
     </w:p>
     <w:p>
       <w:r>
-        <w:lastRenderedPageBreak/>
         <w:br w:type="page"/>
       </w:r>
     </w:p>
@@ -1688,15 +1616,7 @@
         </w:numPr>
       </w:pPr>
       <w:r>
-        <w:t xml:space="preserve">Free accounts are also limited to selected learning courses in </w:t>
-      </w:r>
-      <w:proofErr w:type="spellStart"/>
-      <w:r>
-        <w:t>linkedIn</w:t>
-      </w:r>
-      <w:proofErr w:type="spellEnd"/>
-      <w:r>
-        <w:t xml:space="preserve"> learning.</w:t>
+        <w:t>Free accounts are also limited to selected learning courses in linkedIn learning.</w:t>
       </w:r>
     </w:p>
     <w:p>
@@ -3656,6 +3576,7 @@
   <w:style w:type="character" w:default="1" w:styleId="DefaultParagraphFont">
     <w:name w:val="Default Paragraph Font"/>
     <w:uiPriority w:val="1"/>
+    <w:semiHidden/>
     <w:unhideWhenUsed/>
   </w:style>
   <w:style w:type="table" w:default="1" w:styleId="TableNormal">

</xml_diff>